<commit_message>
implemented side by side questionnaire
</commit_message>
<xml_diff>
--- a/docs/chapters/References.docx
+++ b/docs/chapters/References.docx
@@ -7131,7 +7131,6 @@
         <w:rPr>
           <w:b w:val="0"/>
           <w:bCs w:val="0"/>
-          <w:color w:val="000000"/>
           <w:sz w:val="24"/>
           <w:szCs w:val="24"/>
         </w:rPr>
@@ -7215,20 +7214,76 @@
         </w:rPr>
         <w:br/>
       </w:r>
-      <w:r>
+      <w:hyperlink r:id="rId9" w:history="1">
+        <w:r>
+          <w:rPr>
+            <w:rStyle w:val="Hyperlink"/>
+            <w:b w:val="0"/>
+            <w:bCs w:val="0"/>
+            <w:sz w:val="24"/>
+            <w:szCs w:val="24"/>
+          </w:rPr>
+          <w:t>https://www.yorku.ca/mack/RN-Counterbalancing.html</w:t>
+        </w:r>
+      </w:hyperlink>
+    </w:p>
+    <w:p>
+      <w:r>
+        <w:t>[</w:t>
+      </w:r>
+      <w:r>
+        <w:t>68</w:t>
+      </w:r>
+      <w:r>
+        <w:t xml:space="preserve">] </w:t>
+      </w:r>
+      <w:r>
+        <w:t xml:space="preserve">    </w:t>
+      </w:r>
+      <w:r>
+        <w:t xml:space="preserve">Shapiro, S. S.; Wilk, M. B. (1965). "An analysis of variance test for normality </w:t>
+      </w:r>
+      <w:r>
+        <w:br/>
+        <w:t xml:space="preserve">         </w:t>
+      </w:r>
+      <w:proofErr w:type="gramStart"/>
+      <w:r>
+        <w:t xml:space="preserve">   </w:t>
+      </w:r>
+      <w:r>
+        <w:t>(</w:t>
+      </w:r>
+      <w:proofErr w:type="gramEnd"/>
+      <w:r>
+        <w:t>complete samples)". Bi</w:t>
+      </w:r>
+      <w:proofErr w:type="spellStart"/>
+      <w:r>
+        <w:t>ometrika</w:t>
+      </w:r>
+      <w:proofErr w:type="spellEnd"/>
+      <w:r>
+        <w:t>. 52 (3–4): 591–611.</w:t>
+      </w:r>
+    </w:p>
+    <w:p>
+      <w:pPr>
+        <w:pStyle w:val="Heading1"/>
+        <w:ind w:left="720" w:hanging="720"/>
         <w:rPr>
           <w:b w:val="0"/>
           <w:bCs w:val="0"/>
+          <w:color w:val="000000"/>
           <w:sz w:val="24"/>
           <w:szCs w:val="24"/>
         </w:rPr>
-        <w:t>https://www.yorku.ca/mack/RN-Counterbalancing.html</w:t>
-      </w:r>
+      </w:pPr>
     </w:p>
     <w:p/>
     <w:sectPr>
-      <w:footerReference w:type="even" r:id="rId9"/>
-      <w:footerReference w:type="default" r:id="rId10"/>
+      <w:footerReference w:type="even" r:id="rId10"/>
+      <w:footerReference w:type="default" r:id="rId11"/>
       <w:pgSz w:w="11906" w:h="16838"/>
       <w:pgMar w:top="1440" w:right="1440" w:bottom="1440" w:left="1440" w:header="0" w:footer="340" w:gutter="0"/>
       <w:cols w:space="708"/>

</xml_diff>